<commit_message>
Added Clan Base page
</commit_message>
<xml_diff>
--- a/Projects.docx
+++ b/Projects.docx
@@ -326,6 +326,18 @@
         </w:numPr>
       </w:pPr>
       <w:r>
+        <w:t>VELOS is a configurable multi-probe system that is launched from a lander over 100 meters into a permanently shadowed region of the lunar south pole.</w:t>
+      </w:r>
+    </w:p>
+    <w:p>
+      <w:pPr>
+        <w:pStyle w:val="ListParagraph"/>
+        <w:numPr>
+          <w:ilvl w:val="1"/>
+          <w:numId w:val="1"/>
+        </w:numPr>
+      </w:pPr>
+      <w:r>
         <w:t>After completing the project, I presented my simulation work at the 2021 Simulation World Conference.</w:t>
       </w:r>
     </w:p>
@@ -338,6 +350,7 @@
         </w:numPr>
       </w:pPr>
       <w:r>
+        <w:lastRenderedPageBreak/>
         <w:t>An article was written on the official Ansys Blog to talk about how simulation was implemented to support this project.</w:t>
       </w:r>
     </w:p>
@@ -350,7 +363,6 @@
         </w:numPr>
       </w:pPr>
       <w:r>
-        <w:lastRenderedPageBreak/>
         <w:t>Additionally, I was invited on to the All Things Ansys podcast to talk about my simulation work</w:t>
       </w:r>
       <w:r>
@@ -430,23 +442,39 @@
       </w:r>
     </w:p>
     <w:p>
+      <w:proofErr w:type="spellStart"/>
+      <w:r>
+        <w:t>ADDictive</w:t>
+      </w:r>
+      <w:proofErr w:type="spellEnd"/>
+    </w:p>
+    <w:p>
       <w:pPr>
         <w:pStyle w:val="ListParagraph"/>
         <w:numPr>
           <w:ilvl w:val="0"/>
-          <w:numId w:val="1"/>
-        </w:numPr>
-      </w:pPr>
-      <w:r>
-        <w:t>Destiny 2 Player Match Making Machine Learning</w:t>
-      </w:r>
-    </w:p>
-    <w:p>
+          <w:numId w:val="5"/>
+        </w:numPr>
+      </w:pPr>
+      <w:r>
+        <w:t>ADD-</w:t>
+      </w:r>
       <w:proofErr w:type="spellStart"/>
       <w:r>
-        <w:t>ADDictive</w:t>
+        <w:t>ictive</w:t>
       </w:r>
       <w:proofErr w:type="spellEnd"/>
+      <w:r>
+        <w:t xml:space="preserve"> is a mobile game developed using Unity for both iOS and Android. The game is like </w:t>
+      </w:r>
+      <w:proofErr w:type="spellStart"/>
+      <w:r>
+        <w:t>Suduko</w:t>
+      </w:r>
+      <w:proofErr w:type="spellEnd"/>
+      <w:r>
+        <w:t xml:space="preserve"> but required players to use addition and subtraction to complete the puzzles.</w:t>
+      </w:r>
     </w:p>
     <w:p>
       <w:pPr>
@@ -543,22 +571,11 @@
         <w:pStyle w:val="ListParagraph"/>
         <w:numPr>
           <w:ilvl w:val="0"/>
-          <w:numId w:val="5"/>
-        </w:numPr>
-      </w:pPr>
-      <w:r>
-        <w:t xml:space="preserve">Clan Base is a </w:t>
-      </w:r>
-      <w:proofErr w:type="gramStart"/>
-      <w:r>
-        <w:t>third party</w:t>
-      </w:r>
-      <w:proofErr w:type="gramEnd"/>
-      <w:r>
-        <w:t xml:space="preserve"> website for the game Destiny 2 developed by Bungie. This website utilizes the Bungie API to provide enhancements to the Destiny 2 player experience in the form of </w:t>
-      </w:r>
-      <w:r>
-        <w:t>data visualization and player social interactions.</w:t>
+          <w:numId w:val="6"/>
+        </w:numPr>
+      </w:pPr>
+      <w:r>
+        <w:t>Clan Base is a third-party companion website for Destiny 2 that utilized the Bungie API to create a place for users to visualize data related to player interactions.</w:t>
       </w:r>
     </w:p>
     <w:p>
@@ -570,9 +587,54 @@
         </w:numPr>
       </w:pPr>
       <w:r>
+        <w:t xml:space="preserve">Clan Base is a </w:t>
+      </w:r>
+      <w:r>
+        <w:t>third-party</w:t>
+      </w:r>
+      <w:r>
+        <w:t xml:space="preserve"> website for the game Destiny 2 developed by Bungie. This website utilizes the Bungie API to provide enhancements to the Destiny 2 player experience in the form of </w:t>
+      </w:r>
+      <w:r>
+        <w:t>data visualization and player social interactions.</w:t>
+      </w:r>
+    </w:p>
+    <w:p>
+      <w:pPr>
+        <w:pStyle w:val="ListParagraph"/>
+        <w:numPr>
+          <w:ilvl w:val="0"/>
+          <w:numId w:val="5"/>
+        </w:numPr>
+      </w:pPr>
+      <w:r>
         <w:t>Image</w:t>
       </w:r>
     </w:p>
+    <w:p>
+      <w:r>
+        <w:t>Controls table</w:t>
+      </w:r>
+      <w:r>
+        <w:t xml:space="preserve"> and ball</w:t>
+      </w:r>
+    </w:p>
+    <w:p>
+      <w:r>
+        <w:t>Controls compute</w:t>
+      </w:r>
+      <w:r>
+        <w:t>d</w:t>
+      </w:r>
+      <w:r>
+        <w:t xml:space="preserve"> torque</w:t>
+      </w:r>
+    </w:p>
+    <w:p>
+      <w:r>
+        <w:t>Destiny 2 Player Match Making Machine Learning</w:t>
+      </w:r>
+    </w:p>
     <w:p/>
     <w:p>
       <w:r>
@@ -692,6 +754,7 @@
         </w:numPr>
       </w:pPr>
       <w:r>
+        <w:lastRenderedPageBreak/>
         <w:t xml:space="preserve">Utilized this tool to develop fluid flow simulations as well </w:t>
       </w:r>
       <w:r>
@@ -826,7 +889,6 @@
         </w:numPr>
       </w:pPr>
       <w:r>
-        <w:lastRenderedPageBreak/>
         <w:t>JMP/</w:t>
       </w:r>
       <w:r>
@@ -1062,10 +1124,7 @@
       </w:r>
       <w:proofErr w:type="spellEnd"/>
       <w:r>
-        <w:t xml:space="preserve"> CSWP </w:t>
-      </w:r>
-      <w:r>
-        <w:t>Certificate acquired for mechanical CAD design.</w:t>
+        <w:t xml:space="preserve"> CSWP Certificate acquired for mechanical CAD design.</w:t>
       </w:r>
     </w:p>
     <w:p>
@@ -1438,7 +1497,7 @@
         <w:rFonts w:ascii="Symbol" w:hAnsi="Symbol" w:hint="default"/>
       </w:rPr>
     </w:lvl>
-    <w:lvl w:ilvl="1" w:tplc="04090003" w:tentative="1">
+    <w:lvl w:ilvl="1" w:tplc="04090003">
       <w:start w:val="1"/>
       <w:numFmt w:val="bullet"/>
       <w:lvlText w:val="o"/>
@@ -1649,6 +1708,119 @@
     </w:lvl>
   </w:abstractNum>
   <w:abstractNum w:abstractNumId="4" w15:restartNumberingAfterBreak="0">
+    <w:nsid w:val="6AB26CDE"/>
+    <w:multiLevelType w:val="hybridMultilevel"/>
+    <w:tmpl w:val="998E4FE6"/>
+    <w:lvl w:ilvl="0" w:tplc="04090001">
+      <w:start w:val="1"/>
+      <w:numFmt w:val="bullet"/>
+      <w:lvlText w:val=""/>
+      <w:lvlJc w:val="left"/>
+      <w:pPr>
+        <w:ind w:left="720" w:hanging="360"/>
+      </w:pPr>
+      <w:rPr>
+        <w:rFonts w:ascii="Symbol" w:hAnsi="Symbol" w:hint="default"/>
+      </w:rPr>
+    </w:lvl>
+    <w:lvl w:ilvl="1" w:tplc="04090003" w:tentative="1">
+      <w:start w:val="1"/>
+      <w:numFmt w:val="bullet"/>
+      <w:lvlText w:val="o"/>
+      <w:lvlJc w:val="left"/>
+      <w:pPr>
+        <w:ind w:left="1440" w:hanging="360"/>
+      </w:pPr>
+      <w:rPr>
+        <w:rFonts w:ascii="Courier New" w:hAnsi="Courier New" w:cs="Courier New" w:hint="default"/>
+      </w:rPr>
+    </w:lvl>
+    <w:lvl w:ilvl="2" w:tplc="04090005" w:tentative="1">
+      <w:start w:val="1"/>
+      <w:numFmt w:val="bullet"/>
+      <w:lvlText w:val=""/>
+      <w:lvlJc w:val="left"/>
+      <w:pPr>
+        <w:ind w:left="2160" w:hanging="360"/>
+      </w:pPr>
+      <w:rPr>
+        <w:rFonts w:ascii="Wingdings" w:hAnsi="Wingdings" w:hint="default"/>
+      </w:rPr>
+    </w:lvl>
+    <w:lvl w:ilvl="3" w:tplc="04090001" w:tentative="1">
+      <w:start w:val="1"/>
+      <w:numFmt w:val="bullet"/>
+      <w:lvlText w:val=""/>
+      <w:lvlJc w:val="left"/>
+      <w:pPr>
+        <w:ind w:left="2880" w:hanging="360"/>
+      </w:pPr>
+      <w:rPr>
+        <w:rFonts w:ascii="Symbol" w:hAnsi="Symbol" w:hint="default"/>
+      </w:rPr>
+    </w:lvl>
+    <w:lvl w:ilvl="4" w:tplc="04090003" w:tentative="1">
+      <w:start w:val="1"/>
+      <w:numFmt w:val="bullet"/>
+      <w:lvlText w:val="o"/>
+      <w:lvlJc w:val="left"/>
+      <w:pPr>
+        <w:ind w:left="3600" w:hanging="360"/>
+      </w:pPr>
+      <w:rPr>
+        <w:rFonts w:ascii="Courier New" w:hAnsi="Courier New" w:cs="Courier New" w:hint="default"/>
+      </w:rPr>
+    </w:lvl>
+    <w:lvl w:ilvl="5" w:tplc="04090005" w:tentative="1">
+      <w:start w:val="1"/>
+      <w:numFmt w:val="bullet"/>
+      <w:lvlText w:val=""/>
+      <w:lvlJc w:val="left"/>
+      <w:pPr>
+        <w:ind w:left="4320" w:hanging="360"/>
+      </w:pPr>
+      <w:rPr>
+        <w:rFonts w:ascii="Wingdings" w:hAnsi="Wingdings" w:hint="default"/>
+      </w:rPr>
+    </w:lvl>
+    <w:lvl w:ilvl="6" w:tplc="04090001" w:tentative="1">
+      <w:start w:val="1"/>
+      <w:numFmt w:val="bullet"/>
+      <w:lvlText w:val=""/>
+      <w:lvlJc w:val="left"/>
+      <w:pPr>
+        <w:ind w:left="5040" w:hanging="360"/>
+      </w:pPr>
+      <w:rPr>
+        <w:rFonts w:ascii="Symbol" w:hAnsi="Symbol" w:hint="default"/>
+      </w:rPr>
+    </w:lvl>
+    <w:lvl w:ilvl="7" w:tplc="04090003" w:tentative="1">
+      <w:start w:val="1"/>
+      <w:numFmt w:val="bullet"/>
+      <w:lvlText w:val="o"/>
+      <w:lvlJc w:val="left"/>
+      <w:pPr>
+        <w:ind w:left="5760" w:hanging="360"/>
+      </w:pPr>
+      <w:rPr>
+        <w:rFonts w:ascii="Courier New" w:hAnsi="Courier New" w:cs="Courier New" w:hint="default"/>
+      </w:rPr>
+    </w:lvl>
+    <w:lvl w:ilvl="8" w:tplc="04090005" w:tentative="1">
+      <w:start w:val="1"/>
+      <w:numFmt w:val="bullet"/>
+      <w:lvlText w:val=""/>
+      <w:lvlJc w:val="left"/>
+      <w:pPr>
+        <w:ind w:left="6480" w:hanging="360"/>
+      </w:pPr>
+      <w:rPr>
+        <w:rFonts w:ascii="Wingdings" w:hAnsi="Wingdings" w:hint="default"/>
+      </w:rPr>
+    </w:lvl>
+  </w:abstractNum>
+  <w:abstractNum w:abstractNumId="5" w15:restartNumberingAfterBreak="0">
     <w:nsid w:val="7B5C4C76"/>
     <w:multiLevelType w:val="hybridMultilevel"/>
     <w:tmpl w:val="40685E00"/>
@@ -1762,7 +1934,7 @@
     </w:lvl>
   </w:abstractNum>
   <w:num w:numId="1" w16cid:durableId="826172672">
-    <w:abstractNumId w:val="4"/>
+    <w:abstractNumId w:val="5"/>
   </w:num>
   <w:num w:numId="2" w16cid:durableId="90786817">
     <w:abstractNumId w:val="0"/>
@@ -1775,6 +1947,9 @@
   </w:num>
   <w:num w:numId="5" w16cid:durableId="425617777">
     <w:abstractNumId w:val="2"/>
+  </w:num>
+  <w:num w:numId="6" w16cid:durableId="1242258557">
+    <w:abstractNumId w:val="4"/>
   </w:num>
 </w:numbering>
 </file>

</xml_diff>

<commit_message>
Added Chess Robot project
</commit_message>
<xml_diff>
--- a/Projects.docx
+++ b/Projects.docx
@@ -442,11 +442,9 @@
       </w:r>
     </w:p>
     <w:p>
-      <w:proofErr w:type="spellStart"/>
       <w:r>
         <w:t>ADDictive</w:t>
       </w:r>
-      <w:proofErr w:type="spellEnd"/>
     </w:p>
     <w:p>
       <w:pPr>
@@ -457,23 +455,7 @@
         </w:numPr>
       </w:pPr>
       <w:r>
-        <w:t>ADD-</w:t>
-      </w:r>
-      <w:proofErr w:type="spellStart"/>
-      <w:r>
-        <w:t>ictive</w:t>
-      </w:r>
-      <w:proofErr w:type="spellEnd"/>
-      <w:r>
-        <w:t xml:space="preserve"> is a mobile game developed using Unity for both iOS and Android. The game is like </w:t>
-      </w:r>
-      <w:proofErr w:type="spellStart"/>
-      <w:r>
-        <w:t>Suduko</w:t>
-      </w:r>
-      <w:proofErr w:type="spellEnd"/>
-      <w:r>
-        <w:t xml:space="preserve"> but required players to use addition and subtraction to complete the puzzles.</w:t>
+        <w:t>ADD-ictive is a mobile game developed using Unity for both iOS and Android. The game is like Suduko but required players to use addition and subtraction to complete the puzzles.</w:t>
       </w:r>
     </w:p>
     <w:p>
@@ -484,32 +466,11 @@
           <w:numId w:val="5"/>
         </w:numPr>
       </w:pPr>
-      <w:proofErr w:type="spellStart"/>
-      <w:r>
-        <w:t>ADDictive</w:t>
-      </w:r>
-      <w:proofErr w:type="spellEnd"/>
-      <w:r>
-        <w:t xml:space="preserve"> is a mobile game </w:t>
-      </w:r>
-      <w:r>
-        <w:t xml:space="preserve">developed using Unity for both iOS and Android. The game is </w:t>
-      </w:r>
-      <w:proofErr w:type="gramStart"/>
-      <w:r>
-        <w:t>similar to</w:t>
-      </w:r>
-      <w:proofErr w:type="gramEnd"/>
-      <w:r>
-        <w:t xml:space="preserve"> </w:t>
-      </w:r>
-      <w:proofErr w:type="spellStart"/>
-      <w:r>
-        <w:t>Suduko</w:t>
-      </w:r>
-      <w:proofErr w:type="spellEnd"/>
-      <w:r>
-        <w:t xml:space="preserve"> and requires players to </w:t>
+      <w:r>
+        <w:t xml:space="preserve">ADDictive is a mobile game </w:t>
+      </w:r>
+      <w:r>
+        <w:t xml:space="preserve">developed using Unity for both iOS and Android. The game is similar to Suduko and requires players to </w:t>
       </w:r>
       <w:r>
         <w:t xml:space="preserve">use addition to </w:t>
@@ -621,13 +582,22 @@
     </w:p>
     <w:p>
       <w:r>
-        <w:t>Controls compute</w:t>
-      </w:r>
-      <w:r>
-        <w:t>d</w:t>
-      </w:r>
-      <w:r>
-        <w:t xml:space="preserve"> torque</w:t>
+        <w:t>Controls computed torque</w:t>
+      </w:r>
+      <w:r>
+        <w:t xml:space="preserve"> Chess Robot</w:t>
+      </w:r>
+    </w:p>
+    <w:p>
+      <w:pPr>
+        <w:pStyle w:val="ListParagraph"/>
+        <w:numPr>
+          <w:ilvl w:val="0"/>
+          <w:numId w:val="7"/>
+        </w:numPr>
+      </w:pPr>
+      <w:r>
+        <w:t xml:space="preserve">A pick and place robotic arm designed for playing chess. A computed torque control system was designed for this system and simulated using Simulink. </w:t>
       </w:r>
     </w:p>
     <w:p>
@@ -710,6 +680,7 @@
         </w:numPr>
       </w:pPr>
       <w:r>
+        <w:lastRenderedPageBreak/>
         <w:t>Used static</w:t>
       </w:r>
       <w:r>
@@ -739,22 +710,19 @@
           <w:numId w:val="3"/>
         </w:numPr>
       </w:pPr>
-      <w:proofErr w:type="spellStart"/>
       <w:r>
         <w:t>Flownex</w:t>
       </w:r>
-      <w:proofErr w:type="spellEnd"/>
-    </w:p>
-    <w:p>
-      <w:pPr>
-        <w:pStyle w:val="ListParagraph"/>
-        <w:numPr>
-          <w:ilvl w:val="1"/>
-          <w:numId w:val="3"/>
-        </w:numPr>
-      </w:pPr>
-      <w:r>
-        <w:lastRenderedPageBreak/>
+    </w:p>
+    <w:p>
+      <w:pPr>
+        <w:pStyle w:val="ListParagraph"/>
+        <w:numPr>
+          <w:ilvl w:val="1"/>
+          <w:numId w:val="3"/>
+        </w:numPr>
+      </w:pPr>
+      <w:r>
         <w:t xml:space="preserve">Utilized this tool to develop fluid flow simulations as well </w:t>
       </w:r>
       <w:r>
@@ -862,13 +830,8 @@
           <w:numId w:val="3"/>
         </w:numPr>
       </w:pPr>
-      <w:proofErr w:type="spellStart"/>
-      <w:r>
-        <w:t>Javascript</w:t>
-      </w:r>
-      <w:proofErr w:type="spellEnd"/>
-      <w:r>
-        <w:t>, CSS, HTML</w:t>
+      <w:r>
+        <w:t>Javascript, CSS, HTML</w:t>
       </w:r>
     </w:p>
     <w:p>
@@ -1053,11 +1016,9 @@
           <w:numId w:val="3"/>
         </w:numPr>
       </w:pPr>
-      <w:proofErr w:type="spellStart"/>
       <w:r>
         <w:t>MoveIt</w:t>
       </w:r>
-      <w:proofErr w:type="spellEnd"/>
     </w:p>
     <w:p>
       <w:pPr>
@@ -1118,13 +1079,8 @@
           <w:numId w:val="3"/>
         </w:numPr>
       </w:pPr>
-      <w:proofErr w:type="spellStart"/>
-      <w:r>
-        <w:t>Solidworks</w:t>
-      </w:r>
-      <w:proofErr w:type="spellEnd"/>
-      <w:r>
-        <w:t xml:space="preserve"> CSWP Certificate acquired for mechanical CAD design.</w:t>
+      <w:r>
+        <w:t>Solidworks CSWP Certificate acquired for mechanical CAD design.</w:t>
       </w:r>
     </w:p>
     <w:p>
@@ -1229,15 +1185,7 @@
         <w:t xml:space="preserve">tilized Scikit-Learn </w:t>
       </w:r>
       <w:r>
-        <w:t xml:space="preserve">and </w:t>
-      </w:r>
-      <w:proofErr w:type="spellStart"/>
-      <w:r>
-        <w:t>Keras</w:t>
-      </w:r>
-      <w:proofErr w:type="spellEnd"/>
-      <w:r>
-        <w:t xml:space="preserve"> </w:t>
+        <w:t xml:space="preserve">and Keras </w:t>
       </w:r>
       <w:r>
         <w:t>to create many different types of ML models.</w:t>
@@ -1256,6 +1204,119 @@
 <file path=word/numbering.xml><?xml version="1.0" encoding="utf-8"?>
 <w:numbering xmlns:wpc="http://schemas.microsoft.com/office/word/2010/wordprocessingCanvas" xmlns:cx="http://schemas.microsoft.com/office/drawing/2014/chartex" xmlns:cx1="http://schemas.microsoft.com/office/drawing/2015/9/8/chartex" xmlns:cx2="http://schemas.microsoft.com/office/drawing/2015/10/21/chartex" xmlns:cx3="http://schemas.microsoft.com/office/drawing/2016/5/9/chartex" xmlns:cx4="http://schemas.microsoft.com/office/drawing/2016/5/10/chartex" xmlns:cx5="http://schemas.microsoft.com/office/drawing/2016/5/11/chartex" xmlns:cx6="http://schemas.microsoft.com/office/drawing/2016/5/12/chartex" xmlns:cx7="http://schemas.microsoft.com/office/drawing/2016/5/13/chartex" xmlns:cx8="http://schemas.microsoft.com/office/drawing/2016/5/14/chartex" xmlns:mc="http://schemas.openxmlformats.org/markup-compatibility/2006" xmlns:aink="http://schemas.microsoft.com/office/drawing/2016/ink" xmlns:am3d="http://schemas.microsoft.com/office/drawing/2017/model3d" xmlns:o="urn:schemas-microsoft-com:office:office" xmlns:oel="http://schemas.microsoft.com/office/2019/extlst" xmlns:r="http://schemas.openxmlformats.org/officeDocument/2006/relationships" xmlns:m="http://schemas.openxmlformats.org/officeDocument/2006/math" xmlns:v="urn:schemas-microsoft-com:vml" xmlns:wp14="http://schemas.microsoft.com/office/word/2010/wordprocessingDrawing" xmlns:wp="http://schemas.openxmlformats.org/drawingml/2006/wordprocessingDrawing" xmlns:w10="urn:schemas-microsoft-com:office:word" xmlns:w="http://schemas.openxmlformats.org/wordprocessingml/2006/main" xmlns:w14="http://schemas.microsoft.com/office/word/2010/wordml" xmlns:w15="http://schemas.microsoft.com/office/word/2012/wordml" xmlns:w16cex="http://schemas.microsoft.com/office/word/2018/wordml/cex" xmlns:w16cid="http://schemas.microsoft.com/office/word/2016/wordml/cid" xmlns:w16="http://schemas.microsoft.com/office/word/2018/wordml" xmlns:w16sdtdh="http://schemas.microsoft.com/office/word/2020/wordml/sdtdatahash" xmlns:w16se="http://schemas.microsoft.com/office/word/2015/wordml/symex" xmlns:wpg="http://schemas.microsoft.com/office/word/2010/wordprocessingGroup" xmlns:wpi="http://schemas.microsoft.com/office/word/2010/wordprocessingInk" xmlns:wne="http://schemas.microsoft.com/office/word/2006/wordml" xmlns:wps="http://schemas.microsoft.com/office/word/2010/wordprocessingShape" mc:Ignorable="w14 w15 w16se w16cid w16 w16cex w16sdtdh wp14">
   <w:abstractNum w:abstractNumId="0" w15:restartNumberingAfterBreak="0">
+    <w:nsid w:val="0BE1749A"/>
+    <w:multiLevelType w:val="hybridMultilevel"/>
+    <w:tmpl w:val="21F623F2"/>
+    <w:lvl w:ilvl="0" w:tplc="04090001">
+      <w:start w:val="1"/>
+      <w:numFmt w:val="bullet"/>
+      <w:lvlText w:val=""/>
+      <w:lvlJc w:val="left"/>
+      <w:pPr>
+        <w:ind w:left="720" w:hanging="360"/>
+      </w:pPr>
+      <w:rPr>
+        <w:rFonts w:ascii="Symbol" w:hAnsi="Symbol" w:hint="default"/>
+      </w:rPr>
+    </w:lvl>
+    <w:lvl w:ilvl="1" w:tplc="04090003" w:tentative="1">
+      <w:start w:val="1"/>
+      <w:numFmt w:val="bullet"/>
+      <w:lvlText w:val="o"/>
+      <w:lvlJc w:val="left"/>
+      <w:pPr>
+        <w:ind w:left="1440" w:hanging="360"/>
+      </w:pPr>
+      <w:rPr>
+        <w:rFonts w:ascii="Courier New" w:hAnsi="Courier New" w:cs="Courier New" w:hint="default"/>
+      </w:rPr>
+    </w:lvl>
+    <w:lvl w:ilvl="2" w:tplc="04090005" w:tentative="1">
+      <w:start w:val="1"/>
+      <w:numFmt w:val="bullet"/>
+      <w:lvlText w:val=""/>
+      <w:lvlJc w:val="left"/>
+      <w:pPr>
+        <w:ind w:left="2160" w:hanging="360"/>
+      </w:pPr>
+      <w:rPr>
+        <w:rFonts w:ascii="Wingdings" w:hAnsi="Wingdings" w:hint="default"/>
+      </w:rPr>
+    </w:lvl>
+    <w:lvl w:ilvl="3" w:tplc="04090001" w:tentative="1">
+      <w:start w:val="1"/>
+      <w:numFmt w:val="bullet"/>
+      <w:lvlText w:val=""/>
+      <w:lvlJc w:val="left"/>
+      <w:pPr>
+        <w:ind w:left="2880" w:hanging="360"/>
+      </w:pPr>
+      <w:rPr>
+        <w:rFonts w:ascii="Symbol" w:hAnsi="Symbol" w:hint="default"/>
+      </w:rPr>
+    </w:lvl>
+    <w:lvl w:ilvl="4" w:tplc="04090003" w:tentative="1">
+      <w:start w:val="1"/>
+      <w:numFmt w:val="bullet"/>
+      <w:lvlText w:val="o"/>
+      <w:lvlJc w:val="left"/>
+      <w:pPr>
+        <w:ind w:left="3600" w:hanging="360"/>
+      </w:pPr>
+      <w:rPr>
+        <w:rFonts w:ascii="Courier New" w:hAnsi="Courier New" w:cs="Courier New" w:hint="default"/>
+      </w:rPr>
+    </w:lvl>
+    <w:lvl w:ilvl="5" w:tplc="04090005" w:tentative="1">
+      <w:start w:val="1"/>
+      <w:numFmt w:val="bullet"/>
+      <w:lvlText w:val=""/>
+      <w:lvlJc w:val="left"/>
+      <w:pPr>
+        <w:ind w:left="4320" w:hanging="360"/>
+      </w:pPr>
+      <w:rPr>
+        <w:rFonts w:ascii="Wingdings" w:hAnsi="Wingdings" w:hint="default"/>
+      </w:rPr>
+    </w:lvl>
+    <w:lvl w:ilvl="6" w:tplc="04090001" w:tentative="1">
+      <w:start w:val="1"/>
+      <w:numFmt w:val="bullet"/>
+      <w:lvlText w:val=""/>
+      <w:lvlJc w:val="left"/>
+      <w:pPr>
+        <w:ind w:left="5040" w:hanging="360"/>
+      </w:pPr>
+      <w:rPr>
+        <w:rFonts w:ascii="Symbol" w:hAnsi="Symbol" w:hint="default"/>
+      </w:rPr>
+    </w:lvl>
+    <w:lvl w:ilvl="7" w:tplc="04090003" w:tentative="1">
+      <w:start w:val="1"/>
+      <w:numFmt w:val="bullet"/>
+      <w:lvlText w:val="o"/>
+      <w:lvlJc w:val="left"/>
+      <w:pPr>
+        <w:ind w:left="5760" w:hanging="360"/>
+      </w:pPr>
+      <w:rPr>
+        <w:rFonts w:ascii="Courier New" w:hAnsi="Courier New" w:cs="Courier New" w:hint="default"/>
+      </w:rPr>
+    </w:lvl>
+    <w:lvl w:ilvl="8" w:tplc="04090005" w:tentative="1">
+      <w:start w:val="1"/>
+      <w:numFmt w:val="bullet"/>
+      <w:lvlText w:val=""/>
+      <w:lvlJc w:val="left"/>
+      <w:pPr>
+        <w:ind w:left="6480" w:hanging="360"/>
+      </w:pPr>
+      <w:rPr>
+        <w:rFonts w:ascii="Wingdings" w:hAnsi="Wingdings" w:hint="default"/>
+      </w:rPr>
+    </w:lvl>
+  </w:abstractNum>
+  <w:abstractNum w:abstractNumId="1" w15:restartNumberingAfterBreak="0">
     <w:nsid w:val="10CF7DBA"/>
     <w:multiLevelType w:val="hybridMultilevel"/>
     <w:tmpl w:val="5DB088D2"/>
@@ -1368,7 +1429,7 @@
       </w:rPr>
     </w:lvl>
   </w:abstractNum>
-  <w:abstractNum w:abstractNumId="1" w15:restartNumberingAfterBreak="0">
+  <w:abstractNum w:abstractNumId="2" w15:restartNumberingAfterBreak="0">
     <w:nsid w:val="2FDB1102"/>
     <w:multiLevelType w:val="hybridMultilevel"/>
     <w:tmpl w:val="457ADE2C"/>
@@ -1481,7 +1542,7 @@
       </w:rPr>
     </w:lvl>
   </w:abstractNum>
-  <w:abstractNum w:abstractNumId="2" w15:restartNumberingAfterBreak="0">
+  <w:abstractNum w:abstractNumId="3" w15:restartNumberingAfterBreak="0">
     <w:nsid w:val="56FF368D"/>
     <w:multiLevelType w:val="hybridMultilevel"/>
     <w:tmpl w:val="33080DA6"/>
@@ -1594,7 +1655,7 @@
       </w:rPr>
     </w:lvl>
   </w:abstractNum>
-  <w:abstractNum w:abstractNumId="3" w15:restartNumberingAfterBreak="0">
+  <w:abstractNum w:abstractNumId="4" w15:restartNumberingAfterBreak="0">
     <w:nsid w:val="5A4B25C4"/>
     <w:multiLevelType w:val="hybridMultilevel"/>
     <w:tmpl w:val="075E1F56"/>
@@ -1707,7 +1768,7 @@
       </w:rPr>
     </w:lvl>
   </w:abstractNum>
-  <w:abstractNum w:abstractNumId="4" w15:restartNumberingAfterBreak="0">
+  <w:abstractNum w:abstractNumId="5" w15:restartNumberingAfterBreak="0">
     <w:nsid w:val="6AB26CDE"/>
     <w:multiLevelType w:val="hybridMultilevel"/>
     <w:tmpl w:val="998E4FE6"/>
@@ -1820,7 +1881,7 @@
       </w:rPr>
     </w:lvl>
   </w:abstractNum>
-  <w:abstractNum w:abstractNumId="5" w15:restartNumberingAfterBreak="0">
+  <w:abstractNum w:abstractNumId="6" w15:restartNumberingAfterBreak="0">
     <w:nsid w:val="7B5C4C76"/>
     <w:multiLevelType w:val="hybridMultilevel"/>
     <w:tmpl w:val="40685E00"/>
@@ -1934,22 +1995,25 @@
     </w:lvl>
   </w:abstractNum>
   <w:num w:numId="1" w16cid:durableId="826172672">
+    <w:abstractNumId w:val="6"/>
+  </w:num>
+  <w:num w:numId="2" w16cid:durableId="90786817">
+    <w:abstractNumId w:val="1"/>
+  </w:num>
+  <w:num w:numId="3" w16cid:durableId="1212115453">
+    <w:abstractNumId w:val="4"/>
+  </w:num>
+  <w:num w:numId="4" w16cid:durableId="1095370546">
+    <w:abstractNumId w:val="2"/>
+  </w:num>
+  <w:num w:numId="5" w16cid:durableId="425617777">
+    <w:abstractNumId w:val="3"/>
+  </w:num>
+  <w:num w:numId="6" w16cid:durableId="1242258557">
     <w:abstractNumId w:val="5"/>
   </w:num>
-  <w:num w:numId="2" w16cid:durableId="90786817">
+  <w:num w:numId="7" w16cid:durableId="480540276">
     <w:abstractNumId w:val="0"/>
-  </w:num>
-  <w:num w:numId="3" w16cid:durableId="1212115453">
-    <w:abstractNumId w:val="3"/>
-  </w:num>
-  <w:num w:numId="4" w16cid:durableId="1095370546">
-    <w:abstractNumId w:val="1"/>
-  </w:num>
-  <w:num w:numId="5" w16cid:durableId="425617777">
-    <w:abstractNumId w:val="2"/>
-  </w:num>
-  <w:num w:numId="6" w16cid:durableId="1242258557">
-    <w:abstractNumId w:val="4"/>
   </w:num>
 </w:numbering>
 </file>

</xml_diff>